<commit_message>
adicao do ex9 no docs
</commit_message>
<xml_diff>
--- a/cp1js .docx
+++ b/cp1js .docx
@@ -643,6 +643,9 @@
     </w:p>
     <w:p>
       <w:r>
+        <w:rPr>
+          <w:noProof/>
+        </w:rPr>
         <w:drawing>
           <wp:inline distT="0" distB="0" distL="0" distR="0" wp14:anchorId="0A006CFD" wp14:editId="0B7C40C5">
             <wp:extent cx="5400040" cy="2843530"/>
@@ -940,8 +943,12 @@
         </w:drawing>
       </w:r>
     </w:p>
-    <w:p>
-      <w:r>
+    <w:p/>
+    <w:p/>
+    <w:p/>
+    <w:p>
+      <w:r>
+        <w:lastRenderedPageBreak/>
         <w:t xml:space="preserve">9 – Crie eventos que ao passar o mouse sobre a </w:t>
       </w:r>
       <w:proofErr w:type="spellStart"/>
@@ -975,21 +982,127 @@
       <w:r>
         <w:t>qual conteúdo deve ser exibido e qual cor de fundo deve ser aplicada. Exemplifique e demonstre a saída!</w:t>
       </w:r>
-    </w:p>
-    <w:p>
-      <w:r>
-        <w:lastRenderedPageBreak/>
-        <w:t>(20 Pontos)</w:t>
-      </w:r>
-    </w:p>
-    <w:p>
-      <w:r>
-        <w:t>Cole o print aqui.</w:t>
-      </w:r>
-    </w:p>
+      <w:r>
+        <w:t xml:space="preserve"> </w:t>
+      </w:r>
+      <w:r>
+        <w:drawing>
+          <wp:inline distT="0" distB="0" distL="0" distR="0" wp14:anchorId="10039876" wp14:editId="50336FC0">
+            <wp:extent cx="5400040" cy="2813685"/>
+            <wp:effectExtent l="0" t="0" r="0" b="5715"/>
+            <wp:docPr id="1623126196" name="Imagem 1" descr="Texto&#10;&#10;Descrição gerada automaticamente"/>
+            <wp:cNvGraphicFramePr>
+              <a:graphicFrameLocks xmlns:a="http://schemas.openxmlformats.org/drawingml/2006/main" noChangeAspect="1"/>
+            </wp:cNvGraphicFramePr>
+            <a:graphic xmlns:a="http://schemas.openxmlformats.org/drawingml/2006/main">
+              <a:graphicData uri="http://schemas.openxmlformats.org/drawingml/2006/picture">
+                <pic:pic xmlns:pic="http://schemas.openxmlformats.org/drawingml/2006/picture">
+                  <pic:nvPicPr>
+                    <pic:cNvPr id="1623126196" name="Imagem 1" descr="Texto&#10;&#10;Descrição gerada automaticamente"/>
+                    <pic:cNvPicPr/>
+                  </pic:nvPicPr>
+                  <pic:blipFill>
+                    <a:blip r:embed="rId24"/>
+                    <a:stretch>
+                      <a:fillRect/>
+                    </a:stretch>
+                  </pic:blipFill>
+                  <pic:spPr>
+                    <a:xfrm>
+                      <a:off x="0" y="0"/>
+                      <a:ext cx="5400040" cy="2813685"/>
+                    </a:xfrm>
+                    <a:prstGeom prst="rect">
+                      <a:avLst/>
+                    </a:prstGeom>
+                  </pic:spPr>
+                </pic:pic>
+              </a:graphicData>
+            </a:graphic>
+          </wp:inline>
+        </w:drawing>
+      </w:r>
+    </w:p>
+    <w:p>
+      <w:r>
+        <w:drawing>
+          <wp:inline distT="0" distB="0" distL="0" distR="0" wp14:anchorId="093DC9D3" wp14:editId="42565041">
+            <wp:extent cx="2838450" cy="1604796"/>
+            <wp:effectExtent l="0" t="0" r="0" b="0"/>
+            <wp:docPr id="1502419380" name="Imagem 1" descr="Interface gráfica do usuário, Aplicativo&#10;&#10;Descrição gerada automaticamente"/>
+            <wp:cNvGraphicFramePr>
+              <a:graphicFrameLocks xmlns:a="http://schemas.openxmlformats.org/drawingml/2006/main" noChangeAspect="1"/>
+            </wp:cNvGraphicFramePr>
+            <a:graphic xmlns:a="http://schemas.openxmlformats.org/drawingml/2006/main">
+              <a:graphicData uri="http://schemas.openxmlformats.org/drawingml/2006/picture">
+                <pic:pic xmlns:pic="http://schemas.openxmlformats.org/drawingml/2006/picture">
+                  <pic:nvPicPr>
+                    <pic:cNvPr id="1502419380" name="Imagem 1" descr="Interface gráfica do usuário, Aplicativo&#10;&#10;Descrição gerada automaticamente"/>
+                    <pic:cNvPicPr/>
+                  </pic:nvPicPr>
+                  <pic:blipFill>
+                    <a:blip r:embed="rId25"/>
+                    <a:stretch>
+                      <a:fillRect/>
+                    </a:stretch>
+                  </pic:blipFill>
+                  <pic:spPr>
+                    <a:xfrm>
+                      <a:off x="0" y="0"/>
+                      <a:ext cx="2854632" cy="1613945"/>
+                    </a:xfrm>
+                    <a:prstGeom prst="rect">
+                      <a:avLst/>
+                    </a:prstGeom>
+                  </pic:spPr>
+                </pic:pic>
+              </a:graphicData>
+            </a:graphic>
+          </wp:inline>
+        </w:drawing>
+      </w:r>
+      <w:r>
+        <w:drawing>
+          <wp:inline distT="0" distB="0" distL="0" distR="0" wp14:anchorId="1354026B" wp14:editId="543377F8">
+            <wp:extent cx="2847975" cy="1502957"/>
+            <wp:effectExtent l="0" t="0" r="0" b="2540"/>
+            <wp:docPr id="409628144" name="Imagem 1" descr="Interface gráfica do usuário, Aplicativo&#10;&#10;Descrição gerada automaticamente"/>
+            <wp:cNvGraphicFramePr>
+              <a:graphicFrameLocks xmlns:a="http://schemas.openxmlformats.org/drawingml/2006/main" noChangeAspect="1"/>
+            </wp:cNvGraphicFramePr>
+            <a:graphic xmlns:a="http://schemas.openxmlformats.org/drawingml/2006/main">
+              <a:graphicData uri="http://schemas.openxmlformats.org/drawingml/2006/picture">
+                <pic:pic xmlns:pic="http://schemas.openxmlformats.org/drawingml/2006/picture">
+                  <pic:nvPicPr>
+                    <pic:cNvPr id="409628144" name="Imagem 1" descr="Interface gráfica do usuário, Aplicativo&#10;&#10;Descrição gerada automaticamente"/>
+                    <pic:cNvPicPr/>
+                  </pic:nvPicPr>
+                  <pic:blipFill>
+                    <a:blip r:embed="rId26"/>
+                    <a:stretch>
+                      <a:fillRect/>
+                    </a:stretch>
+                  </pic:blipFill>
+                  <pic:spPr>
+                    <a:xfrm>
+                      <a:off x="0" y="0"/>
+                      <a:ext cx="2858499" cy="1508511"/>
+                    </a:xfrm>
+                    <a:prstGeom prst="rect">
+                      <a:avLst/>
+                    </a:prstGeom>
+                  </pic:spPr>
+                </pic:pic>
+              </a:graphicData>
+            </a:graphic>
+          </wp:inline>
+        </w:drawing>
+      </w:r>
+    </w:p>
+    <w:p/>
     <w:p/>
     <w:sectPr>
-      <w:headerReference w:type="default" r:id="rId24"/>
+      <w:headerReference w:type="default" r:id="rId27"/>
       <w:pgSz w:w="11906" w:h="16838"/>
       <w:pgMar w:top="1417" w:right="1701" w:bottom="1417" w:left="1701" w:header="708" w:footer="708" w:gutter="0"/>
       <w:cols w:space="708"/>
@@ -1977,14 +2090,6 @@
 </file>
 
 <file path=customXml/item1.xml><?xml version="1.0" encoding="utf-8"?>
-<p:properties xmlns:p="http://schemas.microsoft.com/office/2006/metadata/properties" xmlns:xsi="http://www.w3.org/2001/XMLSchema-instance" xmlns:pc="http://schemas.microsoft.com/office/infopath/2007/PartnerControls">
-  <documentManagement>
-    <_activity xmlns="3c1dc2a5-f87b-4340-a568-c485be23fc77" xsi:nil="true"/>
-  </documentManagement>
-</p:properties>
-</file>
-
-<file path=customXml/item2.xml><?xml version="1.0" encoding="utf-8"?>
 <ct:contentTypeSchema xmlns:ct="http://schemas.microsoft.com/office/2006/metadata/contentType" xmlns:ma="http://schemas.microsoft.com/office/2006/metadata/properties/metaAttributes" ct:_="" ma:_="" ma:contentTypeName="Documento" ma:contentTypeID="0x01010025E8FFB4BADE9C4AA27420827F0B6B02" ma:contentTypeVersion="3" ma:contentTypeDescription="Crie um novo documento." ma:contentTypeScope="" ma:versionID="da6f9922987daa50604aa738b22d870c">
   <xsd:schema xmlns:xsd="http://www.w3.org/2001/XMLSchema" xmlns:xs="http://www.w3.org/2001/XMLSchema" xmlns:p="http://schemas.microsoft.com/office/2006/metadata/properties" xmlns:ns3="3c1dc2a5-f87b-4340-a568-c485be23fc77" targetNamespace="http://schemas.microsoft.com/office/2006/metadata/properties" ma:root="true" ma:fieldsID="06d05e66742c14d27b409b44acc62d15" ns3:_="">
     <xsd:import namespace="3c1dc2a5-f87b-4340-a568-c485be23fc77"/>
@@ -2122,6 +2227,14 @@
 </ct:contentTypeSchema>
 </file>
 
+<file path=customXml/item2.xml><?xml version="1.0" encoding="utf-8"?>
+<p:properties xmlns:p="http://schemas.microsoft.com/office/2006/metadata/properties" xmlns:xsi="http://www.w3.org/2001/XMLSchema-instance" xmlns:pc="http://schemas.microsoft.com/office/infopath/2007/PartnerControls">
+  <documentManagement>
+    <_activity xmlns="3c1dc2a5-f87b-4340-a568-c485be23fc77" xsi:nil="true"/>
+  </documentManagement>
+</p:properties>
+</file>
+
 <file path=customXml/item3.xml><?xml version="1.0" encoding="utf-8"?>
 <?mso-contentType ?>
 <FormTemplates xmlns="http://schemas.microsoft.com/sharepoint/v3/contenttype/forms">
@@ -2132,16 +2245,6 @@
 </file>
 
 <file path=customXml/itemProps1.xml><?xml version="1.0" encoding="utf-8"?>
-<ds:datastoreItem xmlns:ds="http://schemas.openxmlformats.org/officeDocument/2006/customXml" ds:itemID="{EC28A44A-B324-4BCA-9BEF-0BE393319B55}">
-  <ds:schemaRefs>
-    <ds:schemaRef ds:uri="http://schemas.microsoft.com/office/2006/metadata/properties"/>
-    <ds:schemaRef ds:uri="http://schemas.microsoft.com/office/infopath/2007/PartnerControls"/>
-    <ds:schemaRef ds:uri="3c1dc2a5-f87b-4340-a568-c485be23fc77"/>
-  </ds:schemaRefs>
-</ds:datastoreItem>
-</file>
-
-<file path=customXml/itemProps2.xml><?xml version="1.0" encoding="utf-8"?>
 <ds:datastoreItem xmlns:ds="http://schemas.openxmlformats.org/officeDocument/2006/customXml" ds:itemID="{0C9ED028-47FB-4F3F-8CC4-7CA433FEB2F9}">
   <ds:schemaRefs>
     <ds:schemaRef ds:uri="http://schemas.microsoft.com/office/2006/metadata/contentType"/>
@@ -2159,6 +2262,16 @@
 </ds:datastoreItem>
 </file>
 
+<file path=customXml/itemProps2.xml><?xml version="1.0" encoding="utf-8"?>
+<ds:datastoreItem xmlns:ds="http://schemas.openxmlformats.org/officeDocument/2006/customXml" ds:itemID="{EC28A44A-B324-4BCA-9BEF-0BE393319B55}">
+  <ds:schemaRefs>
+    <ds:schemaRef ds:uri="http://schemas.microsoft.com/office/2006/metadata/properties"/>
+    <ds:schemaRef ds:uri="http://schemas.microsoft.com/office/infopath/2007/PartnerControls"/>
+    <ds:schemaRef ds:uri="3c1dc2a5-f87b-4340-a568-c485be23fc77"/>
+  </ds:schemaRefs>
+</ds:datastoreItem>
+</file>
+
 <file path=customXml/itemProps3.xml><?xml version="1.0" encoding="utf-8"?>
 <ds:datastoreItem xmlns:ds="http://schemas.openxmlformats.org/officeDocument/2006/customXml" ds:itemID="{310F6731-7BBA-4BF7-B33D-F8C3DB248DB6}">
   <ds:schemaRefs>

</xml_diff>